<commit_message>
Added proficient at office
</commit_message>
<xml_diff>
--- a/Ben_Flynn_Resume.docx
+++ b/Ben_Flynn_Resume.docx
@@ -81,7 +81,6 @@
           <w:u w:val="single"/>
         </w:rPr>
       </w:pPr>
-      <w:bookmarkStart w:id="0" w:name="_GoBack"/>
       <w:r>
         <w:rPr>
           <w:rFonts w:ascii="Times New Roman" w:hAnsi="Times New Roman" w:cs="Times New Roman"/>
@@ -92,7 +91,6 @@
         <w:t xml:space="preserve">Summary of Qualifications </w:t>
       </w:r>
     </w:p>
-    <w:bookmarkEnd w:id="0"/>
     <w:p>
       <w:pPr>
         <w:spacing w:after="180"/>
@@ -128,7 +126,33 @@
         <w:rPr>
           <w:rFonts w:ascii="Times New Roman" w:hAnsi="Times New Roman" w:cs="Times New Roman"/>
         </w:rPr>
-        <w:t>Four years of experience working in restaurants in a team environment. Experience in coaching and handling children.</w:t>
+        <w:t xml:space="preserve">Four years of experience working in restaurants in a team environment. </w:t>
+      </w:r>
+      <w:r>
+        <w:rPr>
+          <w:rFonts w:ascii="Times New Roman" w:hAnsi="Times New Roman" w:cs="Times New Roman"/>
+        </w:rPr>
+        <w:t xml:space="preserve">Proficient at Microsoft office (Excel, Word, </w:t>
+      </w:r>
+      <w:proofErr w:type="spellStart"/>
+      <w:r>
+        <w:rPr>
+          <w:rFonts w:ascii="Times New Roman" w:hAnsi="Times New Roman" w:cs="Times New Roman"/>
+        </w:rPr>
+        <w:t>Powerpoint</w:t>
+      </w:r>
+      <w:proofErr w:type="spellEnd"/>
+      <w:r>
+        <w:rPr>
+          <w:rFonts w:ascii="Times New Roman" w:hAnsi="Times New Roman" w:cs="Times New Roman"/>
+        </w:rPr>
+        <w:t xml:space="preserve">) </w:t>
+      </w:r>
+      <w:r>
+        <w:rPr>
+          <w:rFonts w:ascii="Times New Roman" w:hAnsi="Times New Roman" w:cs="Times New Roman"/>
+        </w:rPr>
+        <w:t>Experience in coaching and handling children.</w:t>
       </w:r>
       <w:r>
         <w:rPr>
@@ -1281,6 +1305,8 @@
         </w:rPr>
         <w:t xml:space="preserve">Ski Touring </w:t>
       </w:r>
+      <w:bookmarkStart w:id="0" w:name="_GoBack"/>
+      <w:bookmarkEnd w:id="0"/>
     </w:p>
     <w:p>
       <w:pPr>
@@ -4304,6 +4330,7 @@
     <w:rsid w:val="00DD2423"/>
     <w:rsid w:val="00E6746C"/>
     <w:rsid w:val="00E72D04"/>
+    <w:rsid w:val="00EC2AA7"/>
   </w:rsids>
   <m:mathPr>
     <m:mathFont m:val="Cambria Math"/>

</xml_diff>